<commit_message>
changed order of the bullet points. changed name font size. added to branding statement
</commit_message>
<xml_diff>
--- a/Resume_4_7_2019.docx
+++ b/Resume_4_7_2019.docx
@@ -35,8 +35,8 @@
               <w:rPr>
                 <w:rFonts w:ascii="Times" w:hAnsi="Times" w:cs="Times New Roman"/>
                 <w:b/>
-                <w:sz w:val="52"/>
-                <w:szCs w:val="52"/>
+                <w:sz w:val="64"/>
+                <w:szCs w:val="64"/>
               </w:rPr>
             </w:pPr>
             <w:r>
@@ -44,8 +44,8 @@
                 <w:rFonts w:ascii="Times" w:hAnsi="Times" w:cs="Times New Roman"/>
                 <w:b/>
                 <w:spacing w:val="40"/>
-                <w:sz w:val="56"/>
-                <w:szCs w:val="52"/>
+                <w:sz w:val="64"/>
+                <w:szCs w:val="64"/>
               </w:rPr>
               <w:t>Harrison Welch</w:t>
             </w:r>
@@ -54,8 +54,8 @@
                 <w:rFonts w:ascii="Times" w:hAnsi="Times" w:cs="Times New Roman"/>
                 <w:b/>
                 <w:spacing w:val="40"/>
-                <w:sz w:val="56"/>
-                <w:szCs w:val="52"/>
+                <w:sz w:val="64"/>
+                <w:szCs w:val="64"/>
               </w:rPr>
               <w:t xml:space="preserve">          </w:t>
             </w:r>
@@ -145,7 +145,7 @@
                 <w:sz w:val="20"/>
                 <w:szCs w:val="24"/>
               </w:rPr>
-              <w:t>-</w:t>
+              <w:t>–</w:t>
             </w:r>
             <w:r>
               <w:rPr>
@@ -163,7 +163,7 @@
                 <w:sz w:val="20"/>
                 <w:szCs w:val="24"/>
               </w:rPr>
-              <w:t xml:space="preserve"> | </w:t>
+              <w:t xml:space="preserve"> </w:t>
             </w:r>
             <w:r>
               <w:rPr>
@@ -172,7 +172,44 @@
                 <w:sz w:val="20"/>
                 <w:szCs w:val="24"/>
               </w:rPr>
-              <w:t>harrison.r.welch@gmail.com | https://www.linkedin.com/in/harrison-welch-software/</w:t>
+              <w:t xml:space="preserve"> </w:t>
+            </w:r>
+            <w:r>
+              <w:rPr>
+                <w:rFonts w:ascii="Times" w:hAnsi="Times" w:cs="Times New Roman"/>
+                <w:b/>
+                <w:spacing w:val="-4"/>
+                <w:sz w:val="20"/>
+                <w:szCs w:val="24"/>
+              </w:rPr>
+              <w:t>|</w:t>
+            </w:r>
+            <w:r>
+              <w:rPr>
+                <w:rFonts w:ascii="Times" w:hAnsi="Times" w:cs="Times New Roman"/>
+                <w:spacing w:val="-4"/>
+                <w:sz w:val="20"/>
+                <w:szCs w:val="24"/>
+              </w:rPr>
+              <w:t xml:space="preserve"> </w:t>
+            </w:r>
+            <w:r>
+              <w:rPr>
+                <w:rFonts w:ascii="Times" w:hAnsi="Times" w:cs="Times New Roman"/>
+                <w:spacing w:val="-4"/>
+                <w:sz w:val="20"/>
+                <w:szCs w:val="24"/>
+              </w:rPr>
+              <w:t xml:space="preserve"> </w:t>
+            </w:r>
+            <w:r>
+              <w:rPr>
+                <w:rFonts w:ascii="Times" w:hAnsi="Times" w:cs="Times New Roman"/>
+                <w:spacing w:val="-4"/>
+                <w:sz w:val="20"/>
+                <w:szCs w:val="24"/>
+              </w:rPr>
+              <w:t>harrison.r.welch@gmail.com https://www.linkedin.com/in/harrison-welch-software/</w:t>
             </w:r>
           </w:p>
         </w:tc>
@@ -283,8 +320,24 @@
           <w:rFonts w:ascii="Times" w:hAnsi="Times" w:cs="Times New Roman"/>
           <w:szCs w:val="24"/>
         </w:rPr>
-        <w:t xml:space="preserve"> solving modern problems with unique, innovative, and reliable methods to give the best possible experience to the client.</w:t>
-      </w:r>
+        <w:t xml:space="preserve"> solving modern problems with unique, innovative, </w:t>
+      </w:r>
+      <w:r>
+        <w:rPr>
+          <w:rFonts w:ascii="Times" w:hAnsi="Times" w:cs="Times New Roman"/>
+          <w:szCs w:val="24"/>
+        </w:rPr>
+        <w:t xml:space="preserve">intuitive, </w:t>
+      </w:r>
+      <w:r>
+        <w:rPr>
+          <w:rFonts w:ascii="Times" w:hAnsi="Times" w:cs="Times New Roman"/>
+          <w:szCs w:val="24"/>
+        </w:rPr>
+        <w:t>and reliable methods to give the best possible experience to the client.</w:t>
+      </w:r>
+      <w:bookmarkStart w:id="0" w:name="_GoBack"/>
+      <w:bookmarkEnd w:id="0"/>
     </w:p>
     <w:p>
       <w:pPr>
@@ -488,7 +541,7 @@
               <w:rPr>
                 <w:rFonts w:ascii="Times" w:hAnsi="Times" w:cs="Times New Roman"/>
               </w:rPr>
-              <w:t>Software Engineering</w:t>
+              <w:t>Web Development</w:t>
             </w:r>
           </w:p>
           <w:p>
@@ -507,17 +560,17 @@
               <w:rPr>
                 <w:rFonts w:ascii="Times" w:hAnsi="Times" w:cs="Times New Roman"/>
               </w:rPr>
-              <w:t>Compiler Design</w:t>
+              <w:t>Mobile Development</w:t>
             </w:r>
           </w:p>
           <w:p>
             <w:pPr>
-              <w:pStyle w:val="ListParagraph"/>
               <w:numPr>
                 <w:ilvl w:val="0"/>
                 <w:numId w:val="4"/>
               </w:numPr>
               <w:spacing w:after="0" w:line="240" w:lineRule="auto"/>
+              <w:contextualSpacing/>
               <w:rPr>
                 <w:rFonts w:ascii="Times" w:hAnsi="Times" w:cs="Times New Roman"/>
               </w:rPr>
@@ -526,7 +579,13 @@
               <w:rPr>
                 <w:rFonts w:ascii="Times" w:hAnsi="Times" w:cs="Times New Roman"/>
               </w:rPr>
-              <w:t>Mobile Development</w:t>
+              <w:t>Software</w:t>
+            </w:r>
+            <w:r>
+              <w:rPr>
+                <w:rFonts w:ascii="Times" w:hAnsi="Times" w:cs="Times New Roman"/>
+              </w:rPr>
+              <w:t xml:space="preserve"> Engineering</w:t>
             </w:r>
           </w:p>
         </w:tc>
@@ -543,7 +602,7 @@
             <w:pPr>
               <w:numPr>
                 <w:ilvl w:val="0"/>
-                <w:numId w:val="5"/>
+                <w:numId w:val="4"/>
               </w:numPr>
               <w:spacing w:after="0" w:line="240" w:lineRule="auto"/>
               <w:contextualSpacing/>
@@ -555,7 +614,7 @@
               <w:rPr>
                 <w:rFonts w:ascii="Times" w:hAnsi="Times" w:cs="Times New Roman"/>
               </w:rPr>
-              <w:t>Web Development</w:t>
+              <w:t>Compiler Design</w:t>
             </w:r>
           </w:p>
           <w:p>
@@ -635,26 +694,6 @@
               <w:rPr>
                 <w:rFonts w:ascii="Times" w:hAnsi="Times" w:cs="Times New Roman"/>
               </w:rPr>
-              <w:t>Algorithm Design and Analysis</w:t>
-            </w:r>
-          </w:p>
-          <w:p>
-            <w:pPr>
-              <w:numPr>
-                <w:ilvl w:val="0"/>
-                <w:numId w:val="6"/>
-              </w:numPr>
-              <w:spacing w:after="0" w:line="240" w:lineRule="auto"/>
-              <w:ind w:left="606"/>
-              <w:contextualSpacing/>
-              <w:rPr>
-                <w:rFonts w:ascii="Times" w:hAnsi="Times" w:cs="Times New Roman"/>
-              </w:rPr>
-            </w:pPr>
-            <w:r>
-              <w:rPr>
-                <w:rFonts w:ascii="Times" w:hAnsi="Times" w:cs="Times New Roman"/>
-              </w:rPr>
               <w:t>Calculus 1, 2, and 3</w:t>
             </w:r>
           </w:p>
@@ -685,6 +724,26 @@
                 <w:numId w:val="6"/>
               </w:numPr>
               <w:spacing w:after="0" w:line="240" w:lineRule="auto"/>
+              <w:ind w:left="606"/>
+              <w:contextualSpacing/>
+              <w:rPr>
+                <w:rFonts w:ascii="Times" w:hAnsi="Times" w:cs="Times New Roman"/>
+              </w:rPr>
+            </w:pPr>
+            <w:r>
+              <w:rPr>
+                <w:rFonts w:ascii="Times" w:hAnsi="Times" w:cs="Times New Roman"/>
+              </w:rPr>
+              <w:t>Algorithm Design and Analysis</w:t>
+            </w:r>
+          </w:p>
+          <w:p>
+            <w:pPr>
+              <w:numPr>
+                <w:ilvl w:val="0"/>
+                <w:numId w:val="6"/>
+              </w:numPr>
+              <w:spacing w:after="0" w:line="240" w:lineRule="auto"/>
               <w:contextualSpacing/>
               <w:rPr>
                 <w:rFonts w:ascii="Times" w:hAnsi="Times" w:cs="Times New Roman"/>
@@ -787,24 +846,21 @@
       <w:r>
         <w:rPr>
           <w:rFonts w:ascii="Times" w:hAnsi="Times" w:cs="Times New Roman"/>
-        </w:rPr>
-        <w:t xml:space="preserve">   </w:t>
-      </w:r>
-      <w:r>
-        <w:rPr>
-          <w:rFonts w:ascii="Times" w:hAnsi="Times" w:cs="Times New Roman"/>
+          <w:b/>
         </w:rPr>
         <w:t xml:space="preserve">October 2016 </w:t>
       </w:r>
       <w:r>
         <w:rPr>
           <w:rFonts w:ascii="Times" w:hAnsi="Times" w:cs="Times New Roman"/>
+          <w:b/>
         </w:rPr>
         <w:t>–</w:t>
       </w:r>
       <w:r>
         <w:rPr>
           <w:rFonts w:ascii="Times" w:hAnsi="Times" w:cs="Times New Roman"/>
+          <w:b/>
         </w:rPr>
         <w:t xml:space="preserve"> Present </w:t>
       </w:r>
@@ -1013,59 +1069,74 @@
         <w:rPr>
           <w:rFonts w:ascii="Times" w:hAnsi="Times" w:cs="Times New Roman"/>
         </w:rPr>
-        <w:t xml:space="preserve">   </w:t>
-      </w:r>
-      <w:r>
-        <w:rPr>
-          <w:rFonts w:ascii="Times" w:hAnsi="Times" w:cs="Times New Roman"/>
+        <w:t xml:space="preserve"> </w:t>
+      </w:r>
+      <w:r>
+        <w:rPr>
+          <w:rFonts w:ascii="Times" w:hAnsi="Times" w:cs="Times New Roman"/>
+        </w:rPr>
+        <w:t xml:space="preserve"> </w:t>
+      </w:r>
+      <w:r>
+        <w:rPr>
+          <w:rFonts w:ascii="Times" w:hAnsi="Times" w:cs="Times New Roman"/>
+          <w:b/>
         </w:rPr>
         <w:t>May</w:t>
       </w:r>
       <w:r>
         <w:rPr>
           <w:rFonts w:ascii="Times" w:hAnsi="Times" w:cs="Times New Roman"/>
+          <w:b/>
         </w:rPr>
         <w:t xml:space="preserve"> 201</w:t>
       </w:r>
       <w:r>
         <w:rPr>
           <w:rFonts w:ascii="Times" w:hAnsi="Times" w:cs="Times New Roman"/>
+          <w:b/>
         </w:rPr>
         <w:t>8</w:t>
       </w:r>
       <w:r>
         <w:rPr>
           <w:rFonts w:ascii="Times" w:hAnsi="Times" w:cs="Times New Roman"/>
+          <w:b/>
         </w:rPr>
         <w:t xml:space="preserve"> </w:t>
       </w:r>
       <w:r>
         <w:rPr>
           <w:rFonts w:ascii="Times" w:hAnsi="Times" w:cs="Times New Roman"/>
+          <w:b/>
         </w:rPr>
         <w:t xml:space="preserve">– </w:t>
       </w:r>
       <w:r>
         <w:rPr>
           <w:rFonts w:ascii="Times" w:hAnsi="Times" w:cs="Times New Roman"/>
+          <w:b/>
         </w:rPr>
         <w:t>July</w:t>
       </w:r>
       <w:r>
         <w:rPr>
           <w:rFonts w:ascii="Times" w:hAnsi="Times" w:cs="Times New Roman"/>
+          <w:b/>
         </w:rPr>
         <w:t xml:space="preserve"> </w:t>
       </w:r>
       <w:r>
         <w:rPr>
           <w:rFonts w:ascii="Times" w:hAnsi="Times" w:cs="Times New Roman"/>
+          <w:b/>
         </w:rPr>
         <w:t>201</w:t>
       </w:r>
       <w:r>
         <w:rPr>
           <w:rFonts w:ascii="Times" w:hAnsi="Times" w:cs="Times New Roman"/>
+          <w:b/>
         </w:rPr>
         <w:t>8</w:t>
       </w:r>
@@ -1137,14 +1208,12 @@
         </w:rPr>
         <w:t xml:space="preserve">Used tools such as the Python and JavaScript programming languages, Computer Vision, Astronomy, Photography, and UAS systems to develop a system for </w:t>
       </w:r>
-      <w:proofErr w:type="gramStart"/>
-      <w:r>
-        <w:rPr>
-          <w:rFonts w:ascii="Times" w:hAnsi="Times" w:cs="Times New Roman"/>
-        </w:rPr>
-        <w:t>an</w:t>
-      </w:r>
-      <w:proofErr w:type="gramEnd"/>
+      <w:r>
+        <w:rPr>
+          <w:rFonts w:ascii="Times" w:hAnsi="Times" w:cs="Times New Roman"/>
+        </w:rPr>
+        <w:t>a</w:t>
+      </w:r>
       <w:r>
         <w:rPr>
           <w:rFonts w:ascii="Times" w:hAnsi="Times" w:cs="Times New Roman"/>
@@ -1217,24 +1286,28 @@
       <w:r>
         <w:rPr>
           <w:rFonts w:ascii="Times" w:hAnsi="Times" w:cs="Times New Roman"/>
+          <w:b/>
         </w:rPr>
         <w:t xml:space="preserve">May 2018 </w:t>
       </w:r>
       <w:r>
         <w:rPr>
           <w:rFonts w:ascii="Times" w:hAnsi="Times" w:cs="Times New Roman"/>
+          <w:b/>
         </w:rPr>
         <w:t>–</w:t>
       </w:r>
       <w:r>
         <w:rPr>
           <w:rFonts w:ascii="Times" w:hAnsi="Times" w:cs="Times New Roman"/>
+          <w:b/>
         </w:rPr>
         <w:t xml:space="preserve"> </w:t>
       </w:r>
       <w:r>
         <w:rPr>
           <w:rFonts w:ascii="Times" w:hAnsi="Times" w:cs="Times New Roman"/>
+          <w:b/>
         </w:rPr>
         <w:t>Dec 2018</w:t>
       </w:r>
@@ -1306,7 +1379,21 @@
           <w:rFonts w:ascii="Times" w:hAnsi="Times" w:cs="Times New Roman"/>
           <w:lang w:val="en"/>
         </w:rPr>
-        <w:t>Schedule meeting times for the students to voice their questions in private</w:t>
+        <w:t>Schedule</w:t>
+      </w:r>
+      <w:r>
+        <w:rPr>
+          <w:rFonts w:ascii="Times" w:hAnsi="Times" w:cs="Times New Roman"/>
+          <w:lang w:val="en"/>
+        </w:rPr>
+        <w:t>d</w:t>
+      </w:r>
+      <w:r>
+        <w:rPr>
+          <w:rFonts w:ascii="Times" w:hAnsi="Times" w:cs="Times New Roman"/>
+          <w:lang w:val="en"/>
+        </w:rPr>
+        <w:t xml:space="preserve"> meeting times for the students to voice their questions in private</w:t>
       </w:r>
     </w:p>
     <w:p>
@@ -1798,23 +1885,13 @@
           <w:szCs w:val="32"/>
         </w:rPr>
       </w:pPr>
-      <w:proofErr w:type="gramStart"/>
-      <w:r>
-        <w:rPr>
-          <w:rFonts w:ascii="Times" w:eastAsia="Calibri" w:hAnsi="Times" w:cs="Times"/>
-          <w:b/>
-          <w:szCs w:val="32"/>
-        </w:rPr>
-        <w:t>Phi  Kappa</w:t>
-      </w:r>
-      <w:proofErr w:type="gramEnd"/>
-      <w:r>
-        <w:rPr>
-          <w:rFonts w:ascii="Times" w:eastAsia="Calibri" w:hAnsi="Times" w:cs="Times"/>
-          <w:b/>
-          <w:szCs w:val="32"/>
-        </w:rPr>
-        <w:t xml:space="preserve"> Phi National Honor Society                                                                                              </w:t>
+      <w:r>
+        <w:rPr>
+          <w:rFonts w:ascii="Times" w:eastAsia="Calibri" w:hAnsi="Times" w:cs="Times"/>
+          <w:b/>
+          <w:szCs w:val="32"/>
+        </w:rPr>
+        <w:t xml:space="preserve">Phi  Kappa Phi National Honor Society                                                                                              </w:t>
       </w:r>
       <w:r>
         <w:rPr>
@@ -1991,23 +2068,13 @@
           <w:docGrid w:linePitch="360"/>
         </w:sectPr>
       </w:pPr>
-      <w:proofErr w:type="spellStart"/>
-      <w:r>
-        <w:rPr>
-          <w:rFonts w:ascii="Times" w:eastAsia="Calibri" w:hAnsi="Times" w:cs="Times"/>
-          <w:b/>
-          <w:szCs w:val="32"/>
-        </w:rPr>
-        <w:t>VolHacks</w:t>
-      </w:r>
-      <w:proofErr w:type="spellEnd"/>
-      <w:r>
-        <w:rPr>
-          <w:rFonts w:ascii="Times" w:eastAsia="Calibri" w:hAnsi="Times" w:cs="Times"/>
-          <w:b/>
-          <w:szCs w:val="32"/>
-        </w:rPr>
-        <w:t xml:space="preserve"> III Hackathon-</w:t>
+      <w:r>
+        <w:rPr>
+          <w:rFonts w:ascii="Times" w:eastAsia="Calibri" w:hAnsi="Times" w:cs="Times"/>
+          <w:b/>
+          <w:szCs w:val="32"/>
+        </w:rPr>
+        <w:t>VolHacks III Hackathon-</w:t>
       </w:r>
       <w:r>
         <w:rPr>
@@ -2034,10 +2101,15 @@
           <w:rFonts w:ascii="Times" w:eastAsia="Calibri" w:hAnsi="Times" w:cs="Times"/>
           <w:szCs w:val="32"/>
         </w:rPr>
-        <w:t>ek</w:t>
-      </w:r>
-      <w:bookmarkStart w:id="0" w:name="_GoBack"/>
-      <w:bookmarkEnd w:id="0"/>
+        <w:t>e</w:t>
+      </w:r>
+      <w:r>
+        <w:rPr>
+          <w:rFonts w:ascii="Times" w:eastAsia="Calibri" w:hAnsi="Times" w:cs="Times"/>
+          <w:szCs w:val="32"/>
+        </w:rPr>
+        <w:t>k</w:t>
+      </w:r>
     </w:p>
     <w:p>
       <w:pPr>
@@ -3395,6 +3467,7 @@
     <w:lsdException w:name="HTML Sample" w:semiHidden="1" w:unhideWhenUsed="1"/>
     <w:lsdException w:name="HTML Typewriter" w:semiHidden="1" w:unhideWhenUsed="1"/>
     <w:lsdException w:name="HTML Variable" w:semiHidden="1" w:unhideWhenUsed="1"/>
+    <w:lsdException w:name="Normal Table" w:semiHidden="1" w:unhideWhenUsed="1"/>
     <w:lsdException w:name="annotation subject" w:semiHidden="1" w:unhideWhenUsed="1"/>
     <w:lsdException w:name="No List" w:semiHidden="1" w:unhideWhenUsed="1"/>
     <w:lsdException w:name="Outline List 1" w:semiHidden="1" w:unhideWhenUsed="1"/>
@@ -3441,8 +3514,10 @@
     <w:lsdException w:name="Table Subtle 2" w:semiHidden="1" w:unhideWhenUsed="1"/>
     <w:lsdException w:name="Table Web 1" w:semiHidden="1" w:unhideWhenUsed="1"/>
     <w:lsdException w:name="Table Web 2" w:semiHidden="1" w:unhideWhenUsed="1"/>
+    <w:lsdException w:name="Table Web 3" w:semiHidden="1" w:unhideWhenUsed="1"/>
     <w:lsdException w:name="Balloon Text" w:semiHidden="1" w:unhideWhenUsed="1"/>
     <w:lsdException w:name="Table Grid" w:uiPriority="39"/>
+    <w:lsdException w:name="Table Theme" w:semiHidden="1" w:unhideWhenUsed="1"/>
     <w:lsdException w:name="Placeholder Text" w:semiHidden="1"/>
     <w:lsdException w:name="No Spacing" w:uiPriority="1" w:qFormat="1"/>
     <w:lsdException w:name="Light Shading" w:uiPriority="60"/>
@@ -3772,6 +3847,36 @@
       <w:shd w:val="clear" w:color="auto" w:fill="E1DFDD"/>
     </w:rPr>
   </w:style>
+  <w:style w:type="paragraph" w:styleId="BalloonText">
+    <w:name w:val="Balloon Text"/>
+    <w:basedOn w:val="Normal"/>
+    <w:link w:val="BalloonTextChar"/>
+    <w:uiPriority w:val="99"/>
+    <w:semiHidden/>
+    <w:unhideWhenUsed/>
+    <w:rsid w:val="00A96E29"/>
+    <w:pPr>
+      <w:spacing w:after="0" w:line="240" w:lineRule="auto"/>
+    </w:pPr>
+    <w:rPr>
+      <w:rFonts w:ascii="Segoe UI" w:hAnsi="Segoe UI" w:cs="Segoe UI"/>
+      <w:sz w:val="18"/>
+      <w:szCs w:val="18"/>
+    </w:rPr>
+  </w:style>
+  <w:style w:type="character" w:customStyle="1" w:styleId="BalloonTextChar">
+    <w:name w:val="Balloon Text Char"/>
+    <w:basedOn w:val="DefaultParagraphFont"/>
+    <w:link w:val="BalloonText"/>
+    <w:uiPriority w:val="99"/>
+    <w:semiHidden/>
+    <w:rsid w:val="00A96E29"/>
+    <w:rPr>
+      <w:rFonts w:ascii="Segoe UI" w:hAnsi="Segoe UI" w:cs="Segoe UI"/>
+      <w:sz w:val="18"/>
+      <w:szCs w:val="18"/>
+    </w:rPr>
+  </w:style>
 </w:styles>
 </file>
 

</xml_diff>